<commit_message>
:sparkles: option to sort comments
</commit_message>
<xml_diff>
--- a/tests/data/test_document.docx
+++ b/tests/data/test_document.docx
@@ -53,6 +53,7 @@
       <w:pgNumType w:fmt="decimal"/>
       <w:formProt w:val="false"/>
       <w:textDirection w:val="lrTb"/>
+      <w:docGrid w:type="default" w:linePitch="100" w:charSpace="0"/>
     </w:sectPr>
   </w:body>
 </w:document>
@@ -64,7 +65,41 @@
     <w:p>
       <w:r>
         <w:rPr>
-          <w:rFonts w:eastAsia="Noto Serif CJK SC" w:cs="Lohit Devanagari" w:ascii="Liberation Serif" w:hAnsi="Liberation Serif"/>
+          <w:rFonts w:cs="Lohit Devanagari" w:ascii="Liberation Serif" w:hAnsi="Liberation Serif" w:eastAsia="Noto Serif CJK SC"/>
+          <w:b w:val="false"/>
+          <w:bCs w:val="false"/>
+          <w:i w:val="false"/>
+          <w:iCs w:val="false"/>
+          <w:caps w:val="false"/>
+          <w:smallCaps w:val="false"/>
+          <w:strike w:val="false"/>
+          <w:dstrike w:val="false"/>
+          <w:outline w:val="false"/>
+          <w:shadow w:val="false"/>
+          <w:emboss w:val="false"/>
+          <w:imprint w:val="false"/>
+          <w:color w:val="auto"/>
+          <w:spacing w:val="0"/>
+          <w:w w:val="100"/>
+          <w:kern w:val="2"/>
+          <w:position w:val="0"/>
+          <w:sz w:val="20"/>
+          <w:sz w:val="20"/>
+          <w:szCs w:val="24"/>
+          <w:u w:val="none"/>
+          <w:vertAlign w:val="baseline"/>
+          <w:em w:val="none"/>
+          <w:lang w:val="en-US" w:bidi="hi-IN" w:eastAsia="zh-CN"/>
+        </w:rPr>
+        <w:t>This is a test comment</w:t>
+      </w:r>
+    </w:p>
+  </w:comment>
+  <w:comment w:id="1" w:author="Unknown Author" w:date="2022-07-16T13:03:09Z" w:initials="">
+    <w:p>
+      <w:r>
+        <w:rPr>
+          <w:rFonts w:eastAsia="Noto Serif CJK SC" w:ascii="Liberation Serif" w:hAnsi="Liberation Serif" w:cs="Lohit Devanagari"/>
           <w:b w:val="false"/>
           <w:bCs w:val="false"/>
           <w:i w:val="false"/>
@@ -87,42 +122,9 @@
           <w:u w:val="none"/>
           <w:vertAlign w:val="baseline"/>
           <w:em w:val="none"/>
-          <w:lang w:bidi="hi-IN" w:eastAsia="zh-CN" w:val="en-US"/>
+          <w:lang w:eastAsia="zh-CN" w:val="en-US" w:bidi="hi-IN"/>
         </w:rPr>
-        <w:t>This is a test comment</w:t>
-      </w:r>
-    </w:p>
-  </w:comment>
-  <w:comment w:id="1" w:author="Unknown Author" w:date="2022-07-16T13:03:09Z" w:initials="">
-    <w:p>
-      <w:r>
-        <w:rPr>
-          <w:rFonts w:eastAsia="Noto Serif CJK SC" w:cs="Lohit Devanagari" w:ascii="Liberation Serif" w:hAnsi="Liberation Serif"/>
-          <w:b w:val="false"/>
-          <w:bCs w:val="false"/>
-          <w:i w:val="false"/>
-          <w:iCs w:val="false"/>
-          <w:caps w:val="false"/>
-          <w:smallCaps w:val="false"/>
-          <w:strike w:val="false"/>
-          <w:dstrike w:val="false"/>
-          <w:outline w:val="false"/>
-          <w:shadow w:val="false"/>
-          <w:emboss w:val="false"/>
-          <w:imprint w:val="false"/>
-          <w:color w:val="auto"/>
-          <w:spacing w:val="0"/>
-          <w:w w:val="100"/>
-          <w:kern w:val="2"/>
-          <w:position w:val="0"/>
-          <w:sz w:val="20"/>
-          <w:szCs w:val="24"/>
-          <w:u w:val="none"/>
-          <w:vertAlign w:val="baseline"/>
-          <w:em w:val="none"/>
-          <w:lang w:bidi="hi-IN" w:eastAsia="zh-CN" w:val="en-US"/>
-        </w:rPr>
-        <w:t>test2</w:t>
+        <w:t>Test2</w:t>
       </w:r>
     </w:p>
   </w:comment>
@@ -136,14 +138,12 @@
       <w:rPr>
         <w:rFonts w:ascii="Liberation Serif" w:hAnsi="Liberation Serif" w:eastAsia="Noto Serif CJK SC" w:cs="Lohit Devanagari"/>
         <w:kern w:val="2"/>
-        <w:sz w:val="24"/>
         <w:szCs w:val="24"/>
         <w:lang w:val="en-US" w:eastAsia="zh-CN" w:bidi="hi-IN"/>
       </w:rPr>
     </w:rPrDefault>
     <w:pPrDefault>
       <w:pPr>
-        <w:widowControl/>
         <w:suppressAutoHyphens w:val="true"/>
       </w:pPr>
     </w:pPrDefault>
@@ -153,7 +153,10 @@
     <w:qFormat/>
     <w:pPr>
       <w:widowControl/>
+      <w:suppressAutoHyphens w:val="true"/>
       <w:bidi w:val="0"/>
+      <w:spacing w:before="0" w:after="0"/>
+      <w:jc w:val="left"/>
     </w:pPr>
     <w:rPr>
       <w:rFonts w:ascii="Liberation Serif" w:hAnsi="Liberation Serif" w:eastAsia="Noto Serif CJK SC" w:cs="Lohit Devanagari"/>

</xml_diff>

<commit_message>
:test_tube: update tests with duplicate comment
</commit_message>
<xml_diff>
--- a/tests/data/test_document.docx
+++ b/tests/data/test_document.docx
@@ -1,6 +1,6 @@
 
 <file path=word/document.xml><?xml version="1.0" encoding="utf-8"?>
-<w:document xmlns:o="urn:schemas-microsoft-com:office:office" xmlns:r="http://schemas.openxmlformats.org/officeDocument/2006/relationships" xmlns:v="urn:schemas-microsoft-com:vml" xmlns:w="http://schemas.openxmlformats.org/wordprocessingml/2006/main" xmlns:w10="urn:schemas-microsoft-com:office:word" xmlns:wp="http://schemas.openxmlformats.org/drawingml/2006/wordprocessingDrawing" xmlns:wps="http://schemas.microsoft.com/office/word/2010/wordprocessingShape" xmlns:wpg="http://schemas.microsoft.com/office/word/2010/wordprocessingGroup" xmlns:mc="http://schemas.openxmlformats.org/markup-compatibility/2006" xmlns:wp14="http://schemas.microsoft.com/office/word/2010/wordprocessingDrawing" xmlns:w14="http://schemas.microsoft.com/office/word/2010/wordml" mc:Ignorable="w14 wp14">
+<w:document xmlns:o="urn:schemas-microsoft-com:office:office" xmlns:r="http://schemas.openxmlformats.org/officeDocument/2006/relationships" xmlns:v="urn:schemas-microsoft-com:vml" xmlns:w="http://schemas.openxmlformats.org/wordprocessingml/2006/main" xmlns:w10="urn:schemas-microsoft-com:office:word" xmlns:wp="http://schemas.openxmlformats.org/drawingml/2006/wordprocessingDrawing" xmlns:wps="http://schemas.microsoft.com/office/word/2010/wordprocessingShape" xmlns:wpg="http://schemas.microsoft.com/office/word/2010/wordprocessingGroup" xmlns:mc="http://schemas.openxmlformats.org/markup-compatibility/2006" xmlns:wp14="http://schemas.microsoft.com/office/word/2010/wordprocessingDrawing" xmlns:w14="http://schemas.microsoft.com/office/word/2010/wordml" xmlns:w15="http://schemas.microsoft.com/office/word/2012/wordml" mc:Ignorable="w14 wp14 w15">
   <w:body>
     <w:p>
       <w:pPr>
@@ -46,10 +46,49 @@
         <w:t xml:space="preserve"> test</w:t>
       </w:r>
     </w:p>
+    <w:p>
+      <w:pPr>
+        <w:pStyle w:val="Normal"/>
+        <w:bidi w:val="0"/>
+        <w:jc w:val="left"/>
+        <w:rPr/>
+      </w:pPr>
+      <w:r>
+        <w:rPr/>
+      </w:r>
+    </w:p>
+    <w:p>
+      <w:pPr>
+        <w:pStyle w:val="Normal"/>
+        <w:bidi w:val="0"/>
+        <w:jc w:val="left"/>
+        <w:rPr/>
+      </w:pPr>
+      <w:r>
+        <w:rPr/>
+        <w:t xml:space="preserve">Yet it is a </w:t>
+      </w:r>
+      <w:commentRangeStart w:id="2"/>
+      <w:r>
+        <w:rPr/>
+        <w:t>sufficient</w:t>
+      </w:r>
+      <w:r>
+        <w:rPr/>
+      </w:r>
+      <w:commentRangeEnd w:id="2"/>
+      <w:r>
+        <w:commentReference w:id="2"/>
+      </w:r>
+      <w:r>
+        <w:rPr/>
+        <w:t xml:space="preserve"> test.</w:t>
+      </w:r>
+    </w:p>
     <w:sectPr>
       <w:type w:val="nextPage"/>
       <w:pgSz w:w="12240" w:h="15840"/>
-      <w:pgMar w:left="1134" w:right="1134" w:header="0" w:top="1134" w:footer="0" w:bottom="1134" w:gutter="0"/>
+      <w:pgMar w:left="1134" w:right="1134" w:gutter="0" w:header="0" w:top="1134" w:footer="0" w:bottom="1134"/>
       <w:pgNumType w:fmt="decimal"/>
       <w:formProt w:val="false"/>
       <w:textDirection w:val="lrTb"/>
@@ -60,12 +99,16 @@
 </file>
 
 <file path=word/comments.xml><?xml version="1.0" encoding="utf-8"?>
-<w:comments xmlns:o="urn:schemas-microsoft-com:office:office" xmlns:r="http://schemas.openxmlformats.org/officeDocument/2006/relationships" xmlns:v="urn:schemas-microsoft-com:vml" xmlns:w="http://schemas.openxmlformats.org/wordprocessingml/2006/main" xmlns:w10="urn:schemas-microsoft-com:office:word" xmlns:wp="http://schemas.openxmlformats.org/drawingml/2006/wordprocessingDrawing" xmlns:wps="http://schemas.microsoft.com/office/word/2010/wordprocessingShape" xmlns:wpg="http://schemas.microsoft.com/office/word/2010/wordprocessingGroup" xmlns:mc="http://schemas.openxmlformats.org/markup-compatibility/2006" xmlns:wp14="http://schemas.microsoft.com/office/word/2010/wordprocessingDrawing" xmlns:w14="http://schemas.microsoft.com/office/word/2010/wordml" mc:Ignorable="w14 wp14">
+<w:comments xmlns:o="urn:schemas-microsoft-com:office:office" xmlns:r="http://schemas.openxmlformats.org/officeDocument/2006/relationships" xmlns:v="urn:schemas-microsoft-com:vml" xmlns:w="http://schemas.openxmlformats.org/wordprocessingml/2006/main" xmlns:w10="urn:schemas-microsoft-com:office:word" xmlns:wp="http://schemas.openxmlformats.org/drawingml/2006/wordprocessingDrawing" xmlns:wps="http://schemas.microsoft.com/office/word/2010/wordprocessingShape" xmlns:wpg="http://schemas.microsoft.com/office/word/2010/wordprocessingGroup" xmlns:mc="http://schemas.openxmlformats.org/markup-compatibility/2006" xmlns:wp14="http://schemas.microsoft.com/office/word/2010/wordprocessingDrawing" xmlns:w14="http://schemas.microsoft.com/office/word/2010/wordml" xmlns:w15="http://schemas.microsoft.com/office/word/2012/wordml" mc:Ignorable="w14 wp14 w15">
   <w:comment w:id="0" w:author="Unknown Author" w:date="2022-07-16T13:01:52Z" w:initials="">
     <w:p>
+      <w:pPr>
+        <w:overflowPunct w:val="false"/>
+        <w:rPr/>
+      </w:pPr>
       <w:r>
         <w:rPr>
-          <w:rFonts w:cs="Lohit Devanagari" w:ascii="Liberation Serif" w:hAnsi="Liberation Serif" w:eastAsia="Noto Serif CJK SC"/>
+          <w:rFonts w:ascii="Liberation Serif" w:hAnsi="Liberation Serif" w:eastAsia="Noto Serif CJK SC" w:cs="Lohit Devanagari"/>
           <w:b w:val="false"/>
           <w:bCs w:val="false"/>
           <w:i w:val="false"/>
@@ -89,7 +132,7 @@
           <w:u w:val="none"/>
           <w:vertAlign w:val="baseline"/>
           <w:em w:val="none"/>
-          <w:lang w:val="en-US" w:bidi="hi-IN" w:eastAsia="zh-CN"/>
+          <w:lang w:val="en-US" w:eastAsia="zh-CN" w:bidi="hi-IN"/>
         </w:rPr>
         <w:t>This is a test comment</w:t>
       </w:r>
@@ -97,9 +140,13 @@
   </w:comment>
   <w:comment w:id="1" w:author="Unknown Author" w:date="2022-07-16T13:03:09Z" w:initials="">
     <w:p>
+      <w:pPr>
+        <w:overflowPunct w:val="false"/>
+        <w:rPr/>
+      </w:pPr>
       <w:r>
         <w:rPr>
-          <w:rFonts w:eastAsia="Noto Serif CJK SC" w:ascii="Liberation Serif" w:hAnsi="Liberation Serif" w:cs="Lohit Devanagari"/>
+          <w:rFonts w:ascii="Liberation Serif" w:hAnsi="Liberation Serif" w:eastAsia="Noto Serif CJK SC" w:cs="Lohit Devanagari"/>
           <w:b w:val="false"/>
           <w:bCs w:val="false"/>
           <w:i w:val="false"/>
@@ -118,11 +165,56 @@
           <w:kern w:val="2"/>
           <w:position w:val="0"/>
           <w:sz w:val="20"/>
+          <w:sz w:val="20"/>
           <w:szCs w:val="24"/>
           <w:u w:val="none"/>
           <w:vertAlign w:val="baseline"/>
           <w:em w:val="none"/>
-          <w:lang w:eastAsia="zh-CN" w:val="en-US" w:bidi="hi-IN"/>
+          <w:lang w:val="en-US" w:eastAsia="zh-CN" w:bidi="hi-IN"/>
+        </w:rPr>
+        <w:t>Test2</w:t>
+      </w:r>
+    </w:p>
+  </w:comment>
+  <w:comment w:id="2" w:author="Unknown Author" w:date="2023-09-25T20:04:39Z" w:initials="">
+    <w:p>
+      <w:pPr>
+        <w:kinsoku w:val="true"/>
+        <w:overflowPunct w:val="false"/>
+        <w:autoSpaceDE w:val="true"/>
+        <w:bidi w:val="0"/>
+        <w:spacing w:before="0" w:after="0" w:lineRule="auto" w:line="240"/>
+        <w:ind w:hanging="0"/>
+        <w:jc w:val="left"/>
+        <w:rPr/>
+      </w:pPr>
+      <w:r>
+        <w:rPr>
+          <w:rFonts w:ascii="Liberation Serif" w:hAnsi="Liberation Serif" w:eastAsia="Noto Serif CJK SC" w:cs="Lohit Devanagari"/>
+          <w:b w:val="false"/>
+          <w:bCs w:val="false"/>
+          <w:i w:val="false"/>
+          <w:iCs w:val="false"/>
+          <w:caps w:val="false"/>
+          <w:smallCaps w:val="false"/>
+          <w:strike w:val="false"/>
+          <w:dstrike w:val="false"/>
+          <w:outline w:val="false"/>
+          <w:shadow w:val="false"/>
+          <w:emboss w:val="false"/>
+          <w:imprint w:val="false"/>
+          <w:color w:val="auto"/>
+          <w:spacing w:val="0"/>
+          <w:w w:val="100"/>
+          <w:kern w:val="2"/>
+          <w:position w:val="0"/>
+          <w:sz w:val="20"/>
+          <w:szCs w:val="24"/>
+          <w:u w:val="none"/>
+          <w:shd w:fill="auto" w:val="clear"/>
+          <w:vertAlign w:val="baseline"/>
+          <w:em w:val="none"/>
+          <w:lang w:val="en-US" w:eastAsia="zh-CN" w:bidi="hi-IN"/>
         </w:rPr>
         <w:t>Test2</w:t>
       </w:r>

</xml_diff>